<commit_message>
mandaat en scriptie beetje aangepast
</commit_message>
<xml_diff>
--- a/docs/mandaat_versie_11.docx
+++ b/docs/mandaat_versie_11.docx
@@ -1194,7 +1194,18 @@
           <w:sz w:val="24"/>
           <w:szCs w:val="24"/>
         </w:rPr>
-        <w:t>stress detecteren op basis van de biometrische d</w:t>
+        <w:t>het detecteren van stress</w:t>
+      </w:r>
+      <w:bookmarkStart w:id="2" w:name="_GoBack"/>
+      <w:bookmarkEnd w:id="2"/>
+      <w:r>
+        <w:rPr>
+          <w:rFonts w:ascii="Times New Roman" w:eastAsia="Times New Roman" w:hAnsi="Times New Roman" w:cs="Times New Roman"/>
+          <w:color w:val="222222"/>
+          <w:sz w:val="24"/>
+          <w:szCs w:val="24"/>
+        </w:rPr>
+        <w:t xml:space="preserve"> op basis van de biometrische d</w:t>
       </w:r>
       <w:r>
         <w:rPr>
@@ -1754,6 +1765,7 @@
           <w:docPartUnique/>
         </w:docPartObj>
       </w:sdtPr>
+      <w:sdtEndPr/>
       <w:sdtContent>
         <w:p>
           <w:pPr>
@@ -4266,15 +4278,16 @@
           <w:sz w:val="44"/>
         </w:rPr>
       </w:pPr>
-      <w:bookmarkStart w:id="2" w:name="_Toc526474128"/>
+      <w:bookmarkStart w:id="3" w:name="_Toc526474128"/>
       <w:r>
         <w:rPr>
           <w:color w:val="222222"/>
           <w:sz w:val="44"/>
         </w:rPr>
+        <w:lastRenderedPageBreak/>
         <w:t>Deel 1 | Inleiding</w:t>
       </w:r>
-      <w:bookmarkEnd w:id="2"/>
+      <w:bookmarkEnd w:id="3"/>
     </w:p>
     <w:p>
       <w:pPr>
@@ -4296,7 +4309,7 @@
           <w:szCs w:val="28"/>
         </w:rPr>
       </w:pPr>
-      <w:bookmarkStart w:id="3" w:name="_Toc526474129"/>
+      <w:bookmarkStart w:id="4" w:name="_Toc526474129"/>
       <w:r>
         <w:rPr>
           <w:rFonts w:ascii="Times New Roman" w:eastAsia="Times New Roman" w:hAnsi="Times New Roman" w:cs="Times New Roman"/>
@@ -4318,7 +4331,7 @@
         <w:tab/>
         <w:t>Aanleiding opdracht</w:t>
       </w:r>
-      <w:bookmarkEnd w:id="3"/>
+      <w:bookmarkEnd w:id="4"/>
     </w:p>
     <w:p>
       <w:pPr>
@@ -4557,7 +4570,7 @@
           <w:szCs w:val="28"/>
         </w:rPr>
       </w:pPr>
-      <w:bookmarkStart w:id="4" w:name="_Toc526474130"/>
+      <w:bookmarkStart w:id="5" w:name="_Toc526474130"/>
       <w:r>
         <w:rPr>
           <w:rFonts w:ascii="Times New Roman" w:eastAsia="Times New Roman" w:hAnsi="Times New Roman" w:cs="Times New Roman"/>
@@ -4579,7 +4592,7 @@
         <w:tab/>
         <w:t>Probleemstelling</w:t>
       </w:r>
-      <w:bookmarkEnd w:id="4"/>
+      <w:bookmarkEnd w:id="5"/>
     </w:p>
     <w:p>
       <w:pPr>
@@ -4643,7 +4656,17 @@
           <w:sz w:val="24"/>
           <w:szCs w:val="24"/>
         </w:rPr>
-        <w:t xml:space="preserve"> maakt mensen dus niet blijer op de werkvloer en zij doen hun werk niet meer met plezier. Er moet een nieuwe aanpak komen om </w:t>
+        <w:t xml:space="preserve"> maakt mensen dus niet blijer op de werkvloer en zij doen hun werk niet meer met plezier. Er </w:t>
+      </w:r>
+      <w:r>
+        <w:rPr>
+          <w:rFonts w:ascii="Times New Roman" w:eastAsia="Times New Roman" w:hAnsi="Times New Roman" w:cs="Times New Roman"/>
+          <w:color w:val="222222"/>
+          <w:sz w:val="24"/>
+          <w:szCs w:val="24"/>
+        </w:rPr>
+        <w:lastRenderedPageBreak/>
+        <w:t xml:space="preserve">moet een nieuwe aanpak komen om </w:t>
       </w:r>
       <w:r>
         <w:rPr>
@@ -4740,7 +4763,7 @@
           <w:szCs w:val="28"/>
         </w:rPr>
       </w:pPr>
-      <w:bookmarkStart w:id="5" w:name="_Toc526474131"/>
+      <w:bookmarkStart w:id="6" w:name="_Toc526474131"/>
       <w:r>
         <w:rPr>
           <w:rFonts w:ascii="Times New Roman" w:eastAsia="Times New Roman" w:hAnsi="Times New Roman" w:cs="Times New Roman"/>
@@ -4762,7 +4785,7 @@
         <w:tab/>
         <w:t>Doel van de opdracht</w:t>
       </w:r>
-      <w:bookmarkEnd w:id="5"/>
+      <w:bookmarkEnd w:id="6"/>
     </w:p>
     <w:p>
       <w:pPr>
@@ -4844,7 +4867,7 @@
           <w:szCs w:val="28"/>
         </w:rPr>
       </w:pPr>
-      <w:bookmarkStart w:id="6" w:name="_Toc526474132"/>
+      <w:bookmarkStart w:id="7" w:name="_Toc526474132"/>
       <w:r>
         <w:rPr>
           <w:rFonts w:ascii="Times New Roman" w:eastAsia="Times New Roman" w:hAnsi="Times New Roman" w:cs="Times New Roman"/>
@@ -4866,7 +4889,7 @@
         <w:tab/>
         <w:t>Stakeholders</w:t>
       </w:r>
-      <w:bookmarkEnd w:id="6"/>
+      <w:bookmarkEnd w:id="7"/>
     </w:p>
     <w:p>
       <w:pPr>
@@ -5048,6 +5071,7 @@
           <w:sz w:val="24"/>
           <w:szCs w:val="24"/>
         </w:rPr>
+        <w:lastRenderedPageBreak/>
         <w:t>Het prototype die gemaakt wordt door mij, wordt aan het einde van de stage opgeleverd aan het stagebedrijf en de school. Proefpersonen zijn ook van belang voor dit project die willen deelnemen aan het onderzoek.</w:t>
       </w:r>
     </w:p>
@@ -5061,7 +5085,7 @@
           <w:sz w:val="44"/>
         </w:rPr>
       </w:pPr>
-      <w:bookmarkStart w:id="7" w:name="_Toc526474133"/>
+      <w:bookmarkStart w:id="8" w:name="_Toc526474133"/>
       <w:r>
         <w:rPr>
           <w:color w:val="222222"/>
@@ -5069,7 +5093,7 @@
         </w:rPr>
         <w:t>Deel 2 | Opdrachtomschrijving</w:t>
       </w:r>
-      <w:bookmarkEnd w:id="7"/>
+      <w:bookmarkEnd w:id="8"/>
     </w:p>
     <w:p>
       <w:pPr>
@@ -5096,7 +5120,7 @@
           <w:szCs w:val="28"/>
         </w:rPr>
       </w:pPr>
-      <w:bookmarkStart w:id="8" w:name="_Toc526474134"/>
+      <w:bookmarkStart w:id="9" w:name="_Toc526474134"/>
       <w:r>
         <w:rPr>
           <w:rFonts w:ascii="Times New Roman" w:eastAsia="Times New Roman" w:hAnsi="Times New Roman" w:cs="Times New Roman"/>
@@ -5118,7 +5142,7 @@
         <w:tab/>
         <w:t>Globale opdrachtomschrijving</w:t>
       </w:r>
-      <w:bookmarkEnd w:id="8"/>
+      <w:bookmarkEnd w:id="9"/>
     </w:p>
     <w:p>
       <w:pPr>
@@ -5194,7 +5218,7 @@
           <w:szCs w:val="28"/>
         </w:rPr>
       </w:pPr>
-      <w:bookmarkStart w:id="9" w:name="_Toc526474135"/>
+      <w:bookmarkStart w:id="10" w:name="_Toc526474135"/>
       <w:r>
         <w:rPr>
           <w:rFonts w:ascii="Times New Roman" w:eastAsia="Times New Roman" w:hAnsi="Times New Roman" w:cs="Times New Roman"/>
@@ -5216,7 +5240,7 @@
         <w:tab/>
         <w:t>Scope</w:t>
       </w:r>
-      <w:bookmarkEnd w:id="9"/>
+      <w:bookmarkEnd w:id="10"/>
     </w:p>
     <w:p>
       <w:pPr>
@@ -5358,6 +5382,7 @@
           <w:sz w:val="24"/>
           <w:szCs w:val="24"/>
         </w:rPr>
+        <w:lastRenderedPageBreak/>
         <w:t>Voor het onderzoek wordt er naar de minimale biometrische data die er nodig is om stress te kunnen herkennen. Hoe meer sensoren hoe accurater de metingen worden, maar dat kan ATOS in de toekomst zelf instemmen om uit te breiden.</w:t>
       </w:r>
     </w:p>
@@ -5592,7 +5617,7 @@
           <w:szCs w:val="28"/>
         </w:rPr>
       </w:pPr>
-      <w:bookmarkStart w:id="10" w:name="_Toc526474136"/>
+      <w:bookmarkStart w:id="11" w:name="_Toc526474136"/>
       <w:r>
         <w:rPr>
           <w:rFonts w:ascii="Times New Roman" w:eastAsia="Times New Roman" w:hAnsi="Times New Roman" w:cs="Times New Roman"/>
@@ -5624,7 +5649,7 @@
         </w:rPr>
         <w:t xml:space="preserve"> deelvragen</w:t>
       </w:r>
-      <w:bookmarkEnd w:id="10"/>
+      <w:bookmarkEnd w:id="11"/>
     </w:p>
     <w:p>
       <w:pPr>
@@ -5638,7 +5663,7 @@
           <w:szCs w:val="28"/>
         </w:rPr>
       </w:pPr>
-      <w:bookmarkStart w:id="11" w:name="_Toc526474137"/>
+      <w:bookmarkStart w:id="12" w:name="_Toc526474137"/>
       <w:r>
         <w:rPr>
           <w:rFonts w:ascii="Times New Roman" w:eastAsia="Times New Roman" w:hAnsi="Times New Roman" w:cs="Times New Roman"/>
@@ -5649,7 +5674,7 @@
         </w:rPr>
         <w:t>Hoofdvraag: Hoe ziet een algoritme eruit dat, op basis van voldoende biometrische data, stress bij de gebruiker kan detecteren?</w:t>
       </w:r>
-      <w:bookmarkEnd w:id="11"/>
+      <w:bookmarkEnd w:id="12"/>
     </w:p>
     <w:p>
       <w:pPr>
@@ -5718,7 +5743,7 @@
           <w:szCs w:val="28"/>
         </w:rPr>
       </w:pPr>
-      <w:bookmarkStart w:id="12" w:name="_Toc526474138"/>
+      <w:bookmarkStart w:id="13" w:name="_Toc526474138"/>
       <w:r>
         <w:rPr>
           <w:rFonts w:ascii="Times New Roman" w:eastAsia="Times New Roman" w:hAnsi="Times New Roman" w:cs="Times New Roman"/>
@@ -5727,9 +5752,10 @@
           <w:sz w:val="28"/>
           <w:szCs w:val="28"/>
         </w:rPr>
+        <w:lastRenderedPageBreak/>
         <w:t>Deelvraag 1: Welke biometrische data is er nodig om stress te herkennen?</w:t>
       </w:r>
-      <w:bookmarkEnd w:id="12"/>
+      <w:bookmarkEnd w:id="13"/>
     </w:p>
     <w:p>
       <w:pPr>
@@ -5801,7 +5827,7 @@
           <w:szCs w:val="28"/>
         </w:rPr>
       </w:pPr>
-      <w:bookmarkStart w:id="13" w:name="_Toc526474139"/>
+      <w:bookmarkStart w:id="14" w:name="_Toc526474139"/>
       <w:r>
         <w:rPr>
           <w:rFonts w:ascii="Times New Roman" w:eastAsia="Times New Roman" w:hAnsi="Times New Roman" w:cs="Times New Roman"/>
@@ -5832,7 +5858,7 @@
         </w:rPr>
         <w:t xml:space="preserve"> zijn er beschikbaar om stress te kunnen herkennen?</w:t>
       </w:r>
-      <w:bookmarkEnd w:id="13"/>
+      <w:bookmarkEnd w:id="14"/>
     </w:p>
     <w:p>
       <w:pPr>
@@ -6004,7 +6030,7 @@
           <w:szCs w:val="28"/>
         </w:rPr>
       </w:pPr>
-      <w:bookmarkStart w:id="14" w:name="_Toc526474140"/>
+      <w:bookmarkStart w:id="15" w:name="_Toc526474140"/>
       <w:r>
         <w:rPr>
           <w:rFonts w:ascii="Times New Roman" w:eastAsia="Times New Roman" w:hAnsi="Times New Roman" w:cs="Times New Roman"/>
@@ -6055,7 +6081,7 @@
         </w:rPr>
         <w:t>is geschikt om stress te vinden met zo min mogelijk ruis?</w:t>
       </w:r>
-      <w:bookmarkEnd w:id="14"/>
+      <w:bookmarkEnd w:id="15"/>
     </w:p>
     <w:p>
       <w:pPr>
@@ -6077,7 +6103,17 @@
           <w:szCs w:val="24"/>
         </w:rPr>
         <w:tab/>
-        <w:t>Hierin wordt onderzocht hoe stress gedetecteerd wordt vanuit de gemeten biometrische data. Bij sommige wetenschappelijke artikelen hebben de onderzoekers verschillende machine learning algoritmes toegepast, omdat het werken met data met machine learning bepaalde patronen kunnen vinden om stress te kunnen bepalen. Er zijn ook onderzoeken geweest die alles in het grafiek brengen en daarmee de stress detecteren. Deze deelvraag neem ik mee naar mijn onderzoek waar verschillende manieren bestaan om stress te kunnen detecteren.</w:t>
+        <w:t xml:space="preserve">Hierin wordt onderzocht hoe stress gedetecteerd wordt vanuit de gemeten biometrische data. Bij sommige wetenschappelijke artikelen hebben de onderzoekers verschillende machine learning algoritmes toegepast, omdat het werken met data met machine learning bepaalde patronen </w:t>
+      </w:r>
+      <w:r>
+        <w:rPr>
+          <w:rFonts w:ascii="Times New Roman" w:eastAsia="Times New Roman" w:hAnsi="Times New Roman" w:cs="Times New Roman"/>
+          <w:color w:val="222222"/>
+          <w:sz w:val="24"/>
+          <w:szCs w:val="24"/>
+        </w:rPr>
+        <w:lastRenderedPageBreak/>
+        <w:t>kunnen vinden om stress te kunnen bepalen. Er zijn ook onderzoeken geweest die alles in het grafiek brengen en daarmee de stress detecteren. Deze deelvraag neem ik mee naar mijn onderzoek waar verschillende manieren bestaan om stress te kunnen detecteren.</w:t>
       </w:r>
     </w:p>
     <w:p>
@@ -6107,7 +6143,7 @@
           <w:szCs w:val="28"/>
         </w:rPr>
       </w:pPr>
-      <w:bookmarkStart w:id="15" w:name="_Toc526474141"/>
+      <w:bookmarkStart w:id="16" w:name="_Toc526474141"/>
       <w:r>
         <w:rPr>
           <w:rFonts w:ascii="Times New Roman" w:eastAsia="Times New Roman" w:hAnsi="Times New Roman" w:cs="Times New Roman"/>
@@ -6119,7 +6155,7 @@
         </w:rPr>
         <w:t>Deelvraag 4: Welke privacy gerelateerde aspecten spelen een rol bij de gebruikte data?</w:t>
       </w:r>
-      <w:bookmarkEnd w:id="15"/>
+      <w:bookmarkEnd w:id="16"/>
     </w:p>
     <w:p>
       <w:pPr>
@@ -6208,7 +6244,7 @@
           <w:szCs w:val="28"/>
         </w:rPr>
       </w:pPr>
-      <w:bookmarkStart w:id="16" w:name="_Toc526474142"/>
+      <w:bookmarkStart w:id="17" w:name="_Toc526474142"/>
       <w:r>
         <w:rPr>
           <w:rFonts w:ascii="Times New Roman" w:eastAsia="Times New Roman" w:hAnsi="Times New Roman" w:cs="Times New Roman"/>
@@ -6230,7 +6266,7 @@
         <w:tab/>
         <w:t>Deliverables</w:t>
       </w:r>
-      <w:bookmarkEnd w:id="16"/>
+      <w:bookmarkEnd w:id="17"/>
     </w:p>
     <w:p>
       <w:pPr>
@@ -6331,15 +6367,16 @@
           <w:sz w:val="44"/>
         </w:rPr>
       </w:pPr>
-      <w:bookmarkStart w:id="17" w:name="_Toc526474143"/>
+      <w:bookmarkStart w:id="18" w:name="_Toc526474143"/>
       <w:r>
         <w:rPr>
           <w:color w:val="222222"/>
           <w:sz w:val="44"/>
         </w:rPr>
+        <w:lastRenderedPageBreak/>
         <w:t>Deel 3 | Theoretisch kader</w:t>
       </w:r>
-      <w:bookmarkEnd w:id="17"/>
+      <w:bookmarkEnd w:id="18"/>
     </w:p>
     <w:p>
       <w:pPr>
@@ -6361,7 +6398,7 @@
           <w:szCs w:val="28"/>
         </w:rPr>
       </w:pPr>
-      <w:bookmarkStart w:id="18" w:name="_Toc526474144"/>
+      <w:bookmarkStart w:id="19" w:name="_Toc526474144"/>
       <w:r>
         <w:rPr>
           <w:rFonts w:ascii="Times New Roman" w:eastAsia="Times New Roman" w:hAnsi="Times New Roman" w:cs="Times New Roman"/>
@@ -6372,7 +6409,7 @@
         </w:rPr>
         <w:t>3.1 Onderzoek probleemstelling</w:t>
       </w:r>
-      <w:bookmarkEnd w:id="18"/>
+      <w:bookmarkEnd w:id="19"/>
     </w:p>
     <w:p>
       <w:pPr>
@@ -6862,6 +6899,7 @@
           <w:rFonts w:ascii="Times New Roman" w:hAnsi="Times New Roman" w:cs="Times New Roman"/>
           <w:noProof/>
         </w:rPr>
+        <w:lastRenderedPageBreak/>
         <w:drawing>
           <wp:inline distT="0" distB="0" distL="0" distR="0" wp14:anchorId="19217265" wp14:editId="3DBF26A1">
             <wp:extent cx="5123815" cy="8341995"/>
@@ -6926,6 +6964,7 @@
           <w:rStyle w:val="SubtleEmphasis"/>
           <w:rFonts w:ascii="Times New Roman" w:hAnsi="Times New Roman" w:cs="Times New Roman"/>
         </w:rPr>
+        <w:lastRenderedPageBreak/>
         <w:t xml:space="preserve">Fig. 1 Diagram van </w:t>
       </w:r>
       <w:r>
@@ -6977,7 +7016,7 @@
           <w:lang w:val="en-US"/>
         </w:rPr>
       </w:pPr>
-      <w:bookmarkStart w:id="19" w:name="_Toc526474145"/>
+      <w:bookmarkStart w:id="20" w:name="_Toc526474145"/>
       <w:r>
         <w:rPr>
           <w:rFonts w:ascii="Times New Roman" w:eastAsia="Times New Roman" w:hAnsi="Times New Roman" w:cs="Times New Roman"/>
@@ -7037,7 +7076,7 @@
         </w:rPr>
         <w:t xml:space="preserve"> I</w:t>
       </w:r>
-      <w:bookmarkEnd w:id="19"/>
+      <w:bookmarkEnd w:id="20"/>
     </w:p>
     <w:p>
       <w:pPr>
@@ -7051,7 +7090,7 @@
           <w:lang w:val="en-US"/>
         </w:rPr>
       </w:pPr>
-      <w:bookmarkStart w:id="20" w:name="_Toc526474146"/>
+      <w:bookmarkStart w:id="21" w:name="_Toc526474146"/>
       <w:r>
         <w:rPr>
           <w:rFonts w:ascii="Times New Roman" w:eastAsia="Times New Roman" w:hAnsi="Times New Roman" w:cs="Times New Roman"/>
@@ -7097,7 +7136,7 @@
         </w:rPr>
         <w:t xml:space="preserve"> [1]</w:t>
       </w:r>
-      <w:bookmarkEnd w:id="20"/>
+      <w:bookmarkEnd w:id="21"/>
     </w:p>
     <w:p>
       <w:pPr>
@@ -7573,7 +7612,7 @@
           <w:color w:val="222222"/>
         </w:rPr>
       </w:pPr>
-      <w:bookmarkStart w:id="21" w:name="_Toc526474147"/>
+      <w:bookmarkStart w:id="22" w:name="_Toc526474147"/>
       <w:r>
         <w:rPr>
           <w:rFonts w:ascii="Times New Roman" w:eastAsia="Times New Roman" w:hAnsi="Times New Roman" w:cs="Times New Roman"/>
@@ -7590,7 +7629,7 @@
         </w:rPr>
         <w:t>Bestaand onderzoek II</w:t>
       </w:r>
-      <w:bookmarkEnd w:id="21"/>
+      <w:bookmarkEnd w:id="22"/>
     </w:p>
     <w:p>
       <w:pPr>
@@ -7604,7 +7643,7 @@
           <w:color w:val="222222"/>
         </w:rPr>
       </w:pPr>
-      <w:bookmarkStart w:id="22" w:name="_Toc526474148"/>
+      <w:bookmarkStart w:id="23" w:name="_Toc526474148"/>
       <w:r>
         <w:rPr>
           <w:rFonts w:ascii="Times New Roman" w:eastAsia="Times New Roman" w:hAnsi="Times New Roman" w:cs="Times New Roman"/>
@@ -7661,7 +7700,7 @@
         </w:rPr>
         <w:t xml:space="preserve"> [2]</w:t>
       </w:r>
-      <w:bookmarkEnd w:id="22"/>
+      <w:bookmarkEnd w:id="23"/>
     </w:p>
     <w:p>
       <w:pPr>
@@ -7790,6 +7829,7 @@
           <w:rFonts w:ascii="Times New Roman" w:hAnsi="Times New Roman" w:cs="Times New Roman"/>
           <w:noProof/>
         </w:rPr>
+        <w:lastRenderedPageBreak/>
         <w:drawing>
           <wp:anchor distT="0" distB="0" distL="114300" distR="114300" simplePos="0" relativeHeight="251659264" behindDoc="0" locked="0" layoutInCell="1" allowOverlap="1" wp14:anchorId="44744A6D" wp14:editId="5FD41D62">
             <wp:simplePos x="0" y="0"/>
@@ -8333,6 +8373,7 @@
           <w:rStyle w:val="SubtleEmphasis"/>
           <w:rFonts w:ascii="Times New Roman" w:hAnsi="Times New Roman" w:cs="Times New Roman"/>
         </w:rPr>
+        <w:lastRenderedPageBreak/>
         <w:t xml:space="preserve">Fig. </w:t>
       </w:r>
       <w:r>
@@ -9240,15 +9281,16 @@
           <w:szCs w:val="24"/>
         </w:rPr>
       </w:pPr>
-      <w:bookmarkStart w:id="23" w:name="_Toc526474149"/>
+      <w:bookmarkStart w:id="24" w:name="_Toc526474149"/>
       <w:r>
         <w:rPr>
           <w:color w:val="222222"/>
           <w:sz w:val="44"/>
         </w:rPr>
+        <w:lastRenderedPageBreak/>
         <w:t>Deel 4 | Onderzoeks- en/of implementatiemethode</w:t>
       </w:r>
-      <w:bookmarkEnd w:id="23"/>
+      <w:bookmarkEnd w:id="24"/>
     </w:p>
     <w:p>
       <w:pPr>
@@ -9484,7 +9526,16 @@
           <w:sz w:val="24"/>
           <w:szCs w:val="24"/>
         </w:rPr>
-        <w:t xml:space="preserve"> noteren wanneer de proefpersoon in stress is. De data die omgezet wordt in een grafiek vorm is dan te zien bij welke parameters als stress gezien kan worden. De kans is groot als de lijngrafiek een piek heeft dat er daadwerkelijk stress heeft plaatsgevonden. Daarna wordt de data verzameld en verstuurd naar de </w:t>
+        <w:t xml:space="preserve"> noteren wanneer de proefpersoon in stress is. De data die omgezet wordt in een grafiek vorm is dan te zien bij welke parameters als stress gezien kan worden. </w:t>
+      </w:r>
+      <w:r>
+        <w:rPr>
+          <w:rFonts w:ascii="Times New Roman" w:eastAsia="Times New Roman" w:hAnsi="Times New Roman" w:cs="Times New Roman"/>
+          <w:sz w:val="24"/>
+          <w:szCs w:val="24"/>
+        </w:rPr>
+        <w:lastRenderedPageBreak/>
+        <w:t xml:space="preserve">De kans is groot als de lijngrafiek een piek heeft dat er daadwerkelijk stress heeft plaatsgevonden. Daarna wordt de data verzameld en verstuurd naar de </w:t>
       </w:r>
       <w:r>
         <w:rPr>
@@ -9570,8 +9621,6 @@
         </w:rPr>
         <w:t>omt vanuit de sensoren zijn gestructureerd en ruis bestaat er altijd tussen de data</w:t>
       </w:r>
-      <w:bookmarkStart w:id="24" w:name="_GoBack"/>
-      <w:bookmarkEnd w:id="24"/>
       <w:r>
         <w:rPr>
           <w:rFonts w:ascii="Times New Roman" w:eastAsia="Times New Roman" w:hAnsi="Times New Roman" w:cs="Times New Roman"/>
@@ -10029,6 +10078,7 @@
           <w:color w:val="222222"/>
           <w:sz w:val="44"/>
         </w:rPr>
+        <w:lastRenderedPageBreak/>
         <w:t>Deel 5 | Planning</w:t>
       </w:r>
       <w:bookmarkEnd w:id="25"/>
@@ -12310,6 +12360,7 @@
               <w:rPr>
                 <w:rFonts w:ascii="Times New Roman" w:hAnsi="Times New Roman" w:cs="Times New Roman"/>
               </w:rPr>
+              <w:lastRenderedPageBreak/>
               <w:t>2</w:t>
             </w:r>
           </w:p>
@@ -13873,6 +13924,7 @@
               <w:rPr>
                 <w:rFonts w:ascii="Times New Roman" w:hAnsi="Times New Roman" w:cs="Times New Roman"/>
               </w:rPr>
+              <w:lastRenderedPageBreak/>
               <w:t>3.3</w:t>
             </w:r>
           </w:p>
@@ -15595,6 +15647,7 @@
           <w:b/>
           <w:color w:val="222222"/>
         </w:rPr>
+        <w:lastRenderedPageBreak/>
         <w:t>5.2</w:t>
       </w:r>
       <w:r>
@@ -16803,7 +16856,15 @@
                 <w:rFonts w:ascii="Times New Roman" w:eastAsia="Times New Roman" w:hAnsi="Times New Roman" w:cs="Times New Roman"/>
                 <w:color w:val="222222"/>
               </w:rPr>
-              <w:t xml:space="preserve"> prototype aanpassen zodat het niet makkelijk los van de huid gemeten wordt.</w:t>
+              <w:t xml:space="preserve"> prototype aanpassen zodat het </w:t>
+            </w:r>
+            <w:r>
+              <w:rPr>
+                <w:rFonts w:ascii="Times New Roman" w:eastAsia="Times New Roman" w:hAnsi="Times New Roman" w:cs="Times New Roman"/>
+                <w:color w:val="222222"/>
+              </w:rPr>
+              <w:lastRenderedPageBreak/>
+              <w:t>niet makkelijk los van de huid gemeten wordt.</w:t>
             </w:r>
           </w:p>
         </w:tc>
@@ -16837,6 +16898,7 @@
                 <w:rFonts w:ascii="Times New Roman" w:eastAsia="Times New Roman" w:hAnsi="Times New Roman" w:cs="Times New Roman"/>
                 <w:color w:val="222222"/>
               </w:rPr>
+              <w:lastRenderedPageBreak/>
               <w:t>?</w:t>
             </w:r>
           </w:p>
@@ -16871,7 +16933,15 @@
                 <w:rFonts w:ascii="Times New Roman" w:eastAsia="Times New Roman" w:hAnsi="Times New Roman" w:cs="Times New Roman"/>
                 <w:color w:val="222222"/>
               </w:rPr>
-              <w:t>Er zijn genoeg gereedschappen om de sensoren zo goed aan de huid te plaatsen voor de juiste meting. Het ontwerp komt nog en zal worden omschreven in de scriptie.</w:t>
+              <w:t xml:space="preserve">Er zijn genoeg gereedschappen om de sensoren zo goed aan de huid te plaatsen voor de juiste meting. Het ontwerp komt nog en </w:t>
+            </w:r>
+            <w:r>
+              <w:rPr>
+                <w:rFonts w:ascii="Times New Roman" w:eastAsia="Times New Roman" w:hAnsi="Times New Roman" w:cs="Times New Roman"/>
+                <w:color w:val="222222"/>
+              </w:rPr>
+              <w:lastRenderedPageBreak/>
+              <w:t>zal worden omschreven in de scriptie.</w:t>
             </w:r>
           </w:p>
         </w:tc>
@@ -16905,6 +16975,7 @@
                 <w:rFonts w:ascii="Times New Roman" w:eastAsia="Times New Roman" w:hAnsi="Times New Roman" w:cs="Times New Roman"/>
                 <w:color w:val="222222"/>
               </w:rPr>
+              <w:lastRenderedPageBreak/>
               <w:t>Hele periode</w:t>
             </w:r>
           </w:p>
@@ -17893,6 +17964,7 @@
                 <w:rFonts w:ascii="Times New Roman" w:eastAsia="Times New Roman" w:hAnsi="Times New Roman" w:cs="Times New Roman"/>
                 <w:color w:val="222222"/>
               </w:rPr>
+              <w:lastRenderedPageBreak/>
               <w:t>R7</w:t>
             </w:r>
           </w:p>
@@ -19134,6 +19206,7 @@
           <w:color w:val="222222"/>
           <w:sz w:val="44"/>
         </w:rPr>
+        <w:lastRenderedPageBreak/>
         <w:t>Deel 6 | Verantwoording</w:t>
       </w:r>
       <w:bookmarkEnd w:id="28"/>
@@ -21048,6 +21121,7 @@
           <w:color w:val="222222"/>
           <w:sz w:val="44"/>
         </w:rPr>
+        <w:lastRenderedPageBreak/>
         <w:t>Deel 7 | Literatuurlijst</w:t>
       </w:r>
       <w:bookmarkEnd w:id="29"/>
@@ -21741,6 +21815,7 @@
                             <w:dataBinding w:prefixMappings="xmlns:ns0='http://schemas.openxmlformats.org/package/2006/metadata/core-properties' xmlns:ns1='http://purl.org/dc/elements/1.1/'" w:xpath="/ns0:coreProperties[1]/ns1:title[1]" w:storeItemID="{6C3C8BC8-F283-45AE-878A-BAB7291924A1}"/>
                             <w:text/>
                           </w:sdtPr>
+                          <w:sdtEndPr/>
                           <w:sdtContent>
                             <w:p>
                               <w:pPr>
@@ -22848,6 +22923,36 @@
       <w:shd w:val="clear" w:color="auto" w:fill="E6E6E6"/>
     </w:rPr>
   </w:style>
+  <w:style w:type="paragraph" w:styleId="BalloonText">
+    <w:name w:val="Balloon Text"/>
+    <w:basedOn w:val="Normal"/>
+    <w:link w:val="BalloonTextChar"/>
+    <w:uiPriority w:val="99"/>
+    <w:semiHidden/>
+    <w:unhideWhenUsed/>
+    <w:rsid w:val="00F14A71"/>
+    <w:pPr>
+      <w:spacing w:after="0" w:line="240" w:lineRule="auto"/>
+    </w:pPr>
+    <w:rPr>
+      <w:rFonts w:ascii="Segoe UI" w:hAnsi="Segoe UI" w:cs="Segoe UI"/>
+      <w:sz w:val="18"/>
+      <w:szCs w:val="18"/>
+    </w:rPr>
+  </w:style>
+  <w:style w:type="character" w:customStyle="1" w:styleId="BalloonTextChar">
+    <w:name w:val="Balloon Text Char"/>
+    <w:basedOn w:val="DefaultParagraphFont"/>
+    <w:link w:val="BalloonText"/>
+    <w:uiPriority w:val="99"/>
+    <w:semiHidden/>
+    <w:rsid w:val="00F14A71"/>
+    <w:rPr>
+      <w:rFonts w:ascii="Segoe UI" w:hAnsi="Segoe UI" w:cs="Segoe UI"/>
+      <w:sz w:val="18"/>
+      <w:szCs w:val="18"/>
+    </w:rPr>
+  </w:style>
 </w:styles>
 </file>
 
@@ -23176,7 +23281,7 @@
 </file>
 
 <file path=customXml/itemProps1.xml><?xml version="1.0" encoding="utf-8"?>
-<ds:datastoreItem xmlns:ds="http://schemas.openxmlformats.org/officeDocument/2006/customXml" ds:itemID="{52C3DEC2-D617-4BD6-B024-F1D3AC1974DF}">
+<ds:datastoreItem xmlns:ds="http://schemas.openxmlformats.org/officeDocument/2006/customXml" ds:itemID="{3E3E82CF-0A92-465F-B0AE-932BA542036D}">
   <ds:schemaRefs>
     <ds:schemaRef ds:uri="http://schemas.openxmlformats.org/officeDocument/2006/bibliography"/>
   </ds:schemaRefs>

</xml_diff>